<commit_message>
examples, range scale, include_docx_template parameters, registration error
</commit_message>
<xml_diff>
--- a/docassemble_demo/docassemble/demo/data/templates/main_document.docx
+++ b/docassemble_demo/docassemble/demo/data/templates/main_document.docx
@@ -28,15 +28,7 @@
       </w:pPr>
       <w:r>
         <w:rPr/>
-        <w:t xml:space="preserve">I am </w:t>
-      </w:r>
-      <w:r>
-        <w:rPr/>
-        <w:t xml:space="preserve">a paragraph in </w:t>
-      </w:r>
-      <w:r>
-        <w:rPr/>
-        <w:t>the main document.</w:t>
+        <w:t>I am a paragraph in the main document.</w:t>
       </w:r>
     </w:p>
     <w:p>
@@ -74,15 +66,7 @@
       </w:pPr>
       <w:r>
         <w:rPr/>
-        <w:t xml:space="preserve">I am also </w:t>
-      </w:r>
-      <w:r>
-        <w:rPr/>
-        <w:t xml:space="preserve">a paragraph in </w:t>
-      </w:r>
-      <w:r>
-        <w:rPr/>
-        <w:t>the main document.</w:t>
+        <w:t>I am also a paragraph in the main document.</w:t>
       </w:r>
     </w:p>
     <w:sectPr>
@@ -92,7 +76,7 @@
       <w:pgNumType w:fmt="decimal"/>
       <w:formProt w:val="false"/>
       <w:textDirection w:val="lrTb"/>
-      <w:docGrid w:type="default" w:linePitch="240" w:charSpace="4294961151"/>
+      <w:docGrid w:type="default" w:linePitch="240" w:charSpace="0"/>
     </w:sectPr>
   </w:body>
 </w:document>
@@ -124,6 +108,7 @@
     <w:rPr>
       <w:rFonts w:ascii="Liberation Serif" w:hAnsi="Liberation Serif" w:eastAsia="DejaVu Sans" w:cs="FreeSans"/>
       <w:color w:val="00000A"/>
+      <w:kern w:val="0"/>
       <w:sz w:val="24"/>
       <w:szCs w:val="24"/>
       <w:lang w:val="en-US" w:eastAsia="zh-CN" w:bidi="hi-IN"/>
@@ -135,7 +120,7 @@
     <w:next w:val="TextBody"/>
     <w:qFormat/>
     <w:pPr>
-      <w:keepNext/>
+      <w:keepNext w:val="true"/>
       <w:spacing w:before="240" w:after="120"/>
     </w:pPr>
     <w:rPr>

</xml_diff>